<commit_message>
added code solution for week 2
</commit_message>
<xml_diff>
--- a/week2/sample2/INTR3001.docx
+++ b/week2/sample2/INTR3001.docx
@@ -11,8 +11,6 @@
       <w:r>
         <w:t>INTR3001</w:t>
       </w:r>
-      <w:bookmarkStart w:id="0" w:name="_GoBack"/>
-      <w:bookmarkEnd w:id="0"/>
     </w:p>
     <w:p>
       <w:pPr>
@@ -32,7 +30,21 @@
         <w:spacing w:line="360" w:lineRule="auto"/>
       </w:pPr>
       <w:r>
-        <w:t>Create a new Prototype called Person. This Person prototypes has a no parameter constructor and consist of 3 properties: “first name”, “last name” and “sex”</w:t>
+        <w:t xml:space="preserve">Create a new Prototype called Person. This Person prototypes has a no parameter constructor and consist of 3 </w:t>
+      </w:r>
+      <w:r>
+        <w:t xml:space="preserve">public </w:t>
+      </w:r>
+      <w:r>
+        <w:t>properties: “first name”, “last name” and “sex”</w:t>
+      </w:r>
+      <w:r>
+        <w:t>, one private property country, and getters and setters for the private</w:t>
+      </w:r>
+      <w:bookmarkStart w:id="0" w:name="_GoBack"/>
+      <w:bookmarkEnd w:id="0"/>
+      <w:r>
+        <w:t xml:space="preserve"> variable.</w:t>
       </w:r>
     </w:p>
     <w:p>
@@ -45,7 +57,23 @@
         <w:spacing w:line="360" w:lineRule="auto"/>
       </w:pPr>
       <w:r>
-        <w:t>After creating the Person prototype add a new method called “setName” that will take in the full name as a parameter and assign the respective values of first name and last name of the Person properties. Note: the first name and last name of the full name is separated by space. Assign the method to the Person.prototype.</w:t>
+        <w:t>After creating the Person prototype add a new method called “</w:t>
+      </w:r>
+      <w:proofErr w:type="spellStart"/>
+      <w:r>
+        <w:t>setName</w:t>
+      </w:r>
+      <w:proofErr w:type="spellEnd"/>
+      <w:r>
+        <w:t xml:space="preserve">” that will take in the full name as a parameter and assign the respective values of first name and last name of the Person properties. Note: the first name and last name of the full name is separated by space. Assign the method to the </w:t>
+      </w:r>
+      <w:proofErr w:type="spellStart"/>
+      <w:r>
+        <w:t>Person.prototype</w:t>
+      </w:r>
+      <w:proofErr w:type="spellEnd"/>
+      <w:r>
+        <w:t>.</w:t>
       </w:r>
     </w:p>
     <w:p>
@@ -58,7 +86,15 @@
         <w:spacing w:line="360" w:lineRule="auto"/>
       </w:pPr>
       <w:r>
-        <w:t>Create another method called “setDetails” that will take in one parameter as an argument. The method takes in as a parameter an object literal which contains the values to be stored in the Person object. The properties in the object literal will have the same key names as the properties of the Person prototype. You are required to check first if the property exist in the object literal parameter then assign the value stored.</w:t>
+        <w:t>Create another method called “</w:t>
+      </w:r>
+      <w:proofErr w:type="spellStart"/>
+      <w:r>
+        <w:t>setDetails</w:t>
+      </w:r>
+      <w:proofErr w:type="spellEnd"/>
+      <w:r>
+        <w:t>” that will take in one parameter as an argument. The method takes in as a parameter an object literal which contains the values to be stored in the Person object. The properties in the object literal will have the same key names as the properties of the Person prototype. You are required to check first if the property exist in the object literal parameter then assign the value stored.</w:t>
       </w:r>
     </w:p>
     <w:p>
@@ -71,7 +107,15 @@
         <w:spacing w:line="360" w:lineRule="auto"/>
       </w:pPr>
       <w:r>
-        <w:t>Create a method called “printPerson” that will return the string representation of the object created.</w:t>
+        <w:t>Create a method called “</w:t>
+      </w:r>
+      <w:proofErr w:type="spellStart"/>
+      <w:r>
+        <w:t>printPerson</w:t>
+      </w:r>
+      <w:proofErr w:type="spellEnd"/>
+      <w:r>
+        <w:t>” that will return the string representation of the object created.</w:t>
       </w:r>
     </w:p>
     <w:p>
@@ -84,7 +128,15 @@
         <w:spacing w:line="360" w:lineRule="auto"/>
       </w:pPr>
       <w:r>
-        <w:t xml:space="preserve">Create 3 instances of the Person prototype. Populate the values of the object using the “setDetails” function. </w:t>
+        <w:t>Create 3 instances of the Person prototype. Populate the values of the object using the “</w:t>
+      </w:r>
+      <w:proofErr w:type="spellStart"/>
+      <w:r>
+        <w:t>setDetails</w:t>
+      </w:r>
+      <w:proofErr w:type="spellEnd"/>
+      <w:r>
+        <w:t xml:space="preserve">” function. </w:t>
       </w:r>
     </w:p>
     <w:p>
@@ -97,7 +149,15 @@
         <w:spacing w:line="360" w:lineRule="auto"/>
       </w:pPr>
       <w:r>
-        <w:t>Using the console, print the values of the objects using the defined “printPerson” method.</w:t>
+        <w:t>Using the console, print the values of the objects using the defined “</w:t>
+      </w:r>
+      <w:proofErr w:type="spellStart"/>
+      <w:r>
+        <w:t>printPerson</w:t>
+      </w:r>
+      <w:proofErr w:type="spellEnd"/>
+      <w:r>
+        <w:t>” method.</w:t>
       </w:r>
     </w:p>
     <w:p>
@@ -115,7 +175,23 @@
         <w:spacing w:line="360" w:lineRule="auto"/>
       </w:pPr>
       <w:r>
-        <w:t>Create a new Prototype called “PersonManager.” The PersonManager is created with a property called “persons” which is initialized as an empty array.</w:t>
+        <w:t>Create a new Prototype called “</w:t>
+      </w:r>
+      <w:proofErr w:type="spellStart"/>
+      <w:r>
+        <w:t>PersonManager</w:t>
+      </w:r>
+      <w:proofErr w:type="spellEnd"/>
+      <w:r>
+        <w:t xml:space="preserve">.” The </w:t>
+      </w:r>
+      <w:proofErr w:type="spellStart"/>
+      <w:r>
+        <w:t>PersonManager</w:t>
+      </w:r>
+      <w:proofErr w:type="spellEnd"/>
+      <w:r>
+        <w:t xml:space="preserve"> is created with a property called “persons” which is initialized as an empty array.</w:t>
       </w:r>
     </w:p>
     <w:p>
@@ -128,7 +204,23 @@
         <w:spacing w:line="360" w:lineRule="auto"/>
       </w:pPr>
       <w:r>
-        <w:t>Add a method outside the constructor using PersonManager.prototype called “addPerson.” This method will ensure that object passed in is a Person prototype, add the Person object and return the id inserted. (hint use the push method of the array prototype)</w:t>
+        <w:t xml:space="preserve">Add a method outside the constructor using </w:t>
+      </w:r>
+      <w:proofErr w:type="spellStart"/>
+      <w:r>
+        <w:t>PersonManager.prototype</w:t>
+      </w:r>
+      <w:proofErr w:type="spellEnd"/>
+      <w:r>
+        <w:t xml:space="preserve"> called “</w:t>
+      </w:r>
+      <w:proofErr w:type="spellStart"/>
+      <w:r>
+        <w:t>addPerson</w:t>
+      </w:r>
+      <w:proofErr w:type="spellEnd"/>
+      <w:r>
+        <w:t>.” This method will ensure that object passed in is a Person prototype, add the Person object and return the id inserted. (hint use the push method of the array prototype)</w:t>
       </w:r>
     </w:p>
     <w:p>
@@ -141,7 +233,23 @@
         <w:spacing w:line="360" w:lineRule="auto"/>
       </w:pPr>
       <w:r>
-        <w:t>Add a method to the PersonManager.prototype called “removePersonById” which remove the id passed in as a parameter. The method will return true if completed successfully and false if otherwise. (hint use the delete keyword in JavaScript)</w:t>
+        <w:t xml:space="preserve">Add a method to the </w:t>
+      </w:r>
+      <w:proofErr w:type="spellStart"/>
+      <w:r>
+        <w:t>PersonManager.prototype</w:t>
+      </w:r>
+      <w:proofErr w:type="spellEnd"/>
+      <w:r>
+        <w:t xml:space="preserve"> called “</w:t>
+      </w:r>
+      <w:proofErr w:type="spellStart"/>
+      <w:r>
+        <w:t>removePersonById</w:t>
+      </w:r>
+      <w:proofErr w:type="spellEnd"/>
+      <w:r>
+        <w:t>” which remove the id passed in as a parameter. The method will return true if completed successfully and false if otherwise. (hint use the delete keyword in JavaScript)</w:t>
       </w:r>
     </w:p>
     <w:p>
@@ -154,7 +262,23 @@
         <w:spacing w:line="360" w:lineRule="auto"/>
       </w:pPr>
       <w:r>
-        <w:t>Using the for-in statement write a printPersons Method which will return a string of all the persons stored inside of the persons array.</w:t>
+        <w:t xml:space="preserve">Using the for-in statement write a </w:t>
+      </w:r>
+      <w:proofErr w:type="spellStart"/>
+      <w:r>
+        <w:t>printPersons</w:t>
+      </w:r>
+      <w:proofErr w:type="spellEnd"/>
+      <w:r>
+        <w:t xml:space="preserve"> Method which will return a string of all the persons </w:t>
+      </w:r>
+      <w:proofErr w:type="gramStart"/>
+      <w:r>
+        <w:t>stored</w:t>
+      </w:r>
+      <w:proofErr w:type="gramEnd"/>
+      <w:r>
+        <w:t xml:space="preserve"> inside of the persons array.</w:t>
       </w:r>
     </w:p>
     <w:p>
@@ -167,7 +291,20 @@
         <w:spacing w:line="360" w:lineRule="auto"/>
       </w:pPr>
       <w:r>
-        <w:t xml:space="preserve">Write a method  “toTable” that will return a string with the content of the persons array formatted as a table. </w:t>
+        <w:t xml:space="preserve">Write a </w:t>
+      </w:r>
+      <w:proofErr w:type="gramStart"/>
+      <w:r>
+        <w:t>method  “</w:t>
+      </w:r>
+      <w:proofErr w:type="spellStart"/>
+      <w:proofErr w:type="gramEnd"/>
+      <w:r>
+        <w:t>toTable</w:t>
+      </w:r>
+      <w:proofErr w:type="spellEnd"/>
+      <w:r>
+        <w:t xml:space="preserve">” that will return a string with the content of the persons array formatted as a table. </w:t>
       </w:r>
     </w:p>
     <w:p>
@@ -180,7 +317,23 @@
         <w:spacing w:line="360" w:lineRule="auto"/>
       </w:pPr>
       <w:r>
-        <w:t>Use document.getElementById(‘id”).innerHTML to display the information to a section with an identified “id”</w:t>
+        <w:t xml:space="preserve">Use </w:t>
+      </w:r>
+      <w:proofErr w:type="spellStart"/>
+      <w:r>
+        <w:t>document.getElementById</w:t>
+      </w:r>
+      <w:proofErr w:type="spellEnd"/>
+      <w:r>
+        <w:t>(‘id”).</w:t>
+      </w:r>
+      <w:proofErr w:type="spellStart"/>
+      <w:r>
+        <w:t>innerHTML</w:t>
+      </w:r>
+      <w:proofErr w:type="spellEnd"/>
+      <w:r>
+        <w:t xml:space="preserve"> to display the information to a section with an identified “id”</w:t>
       </w:r>
     </w:p>
     <w:sectPr>

</xml_diff>